<commit_message>
Readme le système de vie
</commit_message>
<xml_diff>
--- a/ProjetGL/Read me.docx
+++ b/ProjetGL/Read me.docx
@@ -1,6 +1,6 @@
 
 <file path=word/document.xml><?xml version="1.0" encoding="utf-8"?>
-<w:document xmlns:wpc="http://schemas.microsoft.com/office/word/2010/wordprocessingCanvas" xmlns:cx="http://schemas.microsoft.com/office/drawing/2014/chartex" xmlns:cx1="http://schemas.microsoft.com/office/drawing/2015/9/8/chartex" xmlns:mc="http://schemas.openxmlformats.org/markup-compatibility/2006" xmlns:o="urn:schemas-microsoft-com:office:office" xmlns:r="http://schemas.openxmlformats.org/officeDocument/2006/relationships" xmlns:m="http://schemas.openxmlformats.org/officeDocument/2006/math" xmlns:v="urn:schemas-microsoft-com:vml" xmlns:wp14="http://schemas.microsoft.com/office/word/2010/wordprocessingDrawing" xmlns:wp="http://schemas.openxmlformats.org/drawingml/2006/wordprocessingDrawing" xmlns:w10="urn:schemas-microsoft-com:office:word" xmlns:w="http://schemas.openxmlformats.org/wordprocessingml/2006/main" xmlns:w14="http://schemas.microsoft.com/office/word/2010/wordml" xmlns:w15="http://schemas.microsoft.com/office/word/2012/wordml" xmlns:w16se="http://schemas.microsoft.com/office/word/2015/wordml/symex" xmlns:wpg="http://schemas.microsoft.com/office/word/2010/wordprocessingGroup" xmlns:wpi="http://schemas.microsoft.com/office/word/2010/wordprocessingInk" xmlns:wne="http://schemas.microsoft.com/office/word/2006/wordml" xmlns:wps="http://schemas.microsoft.com/office/word/2010/wordprocessingShape" mc:Ignorable="w14 w15 w16se wp14">
+<w:document xmlns:wpc="http://schemas.microsoft.com/office/word/2010/wordprocessingCanvas" xmlns:mc="http://schemas.openxmlformats.org/markup-compatibility/2006" xmlns:o="urn:schemas-microsoft-com:office:office" xmlns:r="http://schemas.openxmlformats.org/officeDocument/2006/relationships" xmlns:m="http://schemas.openxmlformats.org/officeDocument/2006/math" xmlns:v="urn:schemas-microsoft-com:vml" xmlns:wp14="http://schemas.microsoft.com/office/word/2010/wordprocessingDrawing" xmlns:wp="http://schemas.openxmlformats.org/drawingml/2006/wordprocessingDrawing" xmlns:w10="urn:schemas-microsoft-com:office:word" xmlns:w="http://schemas.openxmlformats.org/wordprocessingml/2006/main" xmlns:w14="http://schemas.microsoft.com/office/word/2010/wordml" xmlns:w15="http://schemas.microsoft.com/office/word/2012/wordml" xmlns:wpg="http://schemas.microsoft.com/office/word/2010/wordprocessingGroup" xmlns:wpi="http://schemas.microsoft.com/office/word/2010/wordprocessingInk" xmlns:wne="http://schemas.microsoft.com/office/word/2006/wordml" xmlns:wps="http://schemas.microsoft.com/office/word/2010/wordprocessingShape" mc:Ignorable="w14 w15 wp14">
   <w:body>
     <w:p>
       <w:pPr>
@@ -18,118 +18,38 @@
           <w:lang w:val="en-US"/>
         </w:rPr>
       </w:pPr>
-      <w:proofErr w:type="spellStart"/>
       <w:r>
         <w:rPr>
           <w:lang w:val="en-US"/>
         </w:rPr>
-        <w:t>Audibert</w:t>
-      </w:r>
-      <w:proofErr w:type="spellEnd"/>
-      <w:r>
+        <w:t>Audibert Julien, El Hajami Mehdi, Finkelstein Arthur, Limam Mohamed</w:t>
+      </w:r>
+    </w:p>
+    <w:p>
+      <w:pPr>
         <w:rPr>
           <w:lang w:val="en-US"/>
         </w:rPr>
-        <w:t xml:space="preserve"> Julien, El </w:t>
-      </w:r>
-      <w:proofErr w:type="spellStart"/>
-      <w:r>
-        <w:rPr>
-          <w:lang w:val="en-US"/>
-        </w:rPr>
-        <w:t>Hajami</w:t>
-      </w:r>
-      <w:proofErr w:type="spellEnd"/>
-      <w:r>
-        <w:rPr>
-          <w:lang w:val="en-US"/>
-        </w:rPr>
-        <w:t xml:space="preserve"> Mehdi, Finkelstein Arthur, </w:t>
-      </w:r>
-      <w:proofErr w:type="spellStart"/>
-      <w:r>
-        <w:rPr>
-          <w:lang w:val="en-US"/>
-        </w:rPr>
-        <w:t>Limam</w:t>
-      </w:r>
-      <w:proofErr w:type="spellEnd"/>
-      <w:r>
-        <w:rPr>
-          <w:lang w:val="en-US"/>
-        </w:rPr>
-        <w:t xml:space="preserve"> Mohamed</w:t>
-      </w:r>
-    </w:p>
-    <w:p>
-      <w:pPr>
-        <w:rPr>
-          <w:lang w:val="en-US"/>
-        </w:rPr>
       </w:pPr>
     </w:p>
     <w:p>
       <w:pPr>
         <w:pStyle w:val="Titre3"/>
-        <w:rPr>
-          <w:lang w:val="en-US"/>
-        </w:rPr>
-      </w:pPr>
-      <w:proofErr w:type="spellStart"/>
-      <w:r>
-        <w:rPr>
-          <w:lang w:val="en-US"/>
-        </w:rPr>
-        <w:t>Utilisation</w:t>
-      </w:r>
-      <w:proofErr w:type="spellEnd"/>
-      <w:r>
-        <w:rPr>
-          <w:lang w:val="en-US"/>
-        </w:rPr>
-        <w:t xml:space="preserve"> du maven:</w:t>
-      </w:r>
-    </w:p>
-    <w:p>
-      <w:pPr>
-        <w:rPr>
-          <w:lang w:val="en-US"/>
-        </w:rPr>
-      </w:pPr>
-    </w:p>
-    <w:p>
-      <w:r>
-        <w:t xml:space="preserve">Le projet a de base les plugins dans le fichier </w:t>
-      </w:r>
-      <w:proofErr w:type="spellStart"/>
-      <w:r>
-        <w:t>src</w:t>
-      </w:r>
-      <w:proofErr w:type="spellEnd"/>
-      <w:r>
-        <w:t xml:space="preserve">, afin de facilité son </w:t>
+      </w:pPr>
+      <w:r>
+        <w:t>Utilisation du maven:</w:t>
+      </w:r>
+    </w:p>
+    <w:p/>
+    <w:p>
+      <w:r>
+        <w:t xml:space="preserve">Le projet a de base les plugins dans le fichier src, afin de facilité son </w:t>
       </w:r>
       <w:r>
         <w:t>utilisation</w:t>
       </w:r>
       <w:r>
-        <w:t xml:space="preserve"> dans Eclipse, mais il suffit d’utiliser le script deploy.sh pour mettre tous les fichiers des plugins dans le dossier </w:t>
-      </w:r>
-      <w:proofErr w:type="spellStart"/>
-      <w:r>
-        <w:t>myplugins</w:t>
-      </w:r>
-      <w:proofErr w:type="spellEnd"/>
-      <w:r>
-        <w:t>/</w:t>
-      </w:r>
-      <w:proofErr w:type="spellStart"/>
-      <w:r>
-        <w:t>repository</w:t>
-      </w:r>
-      <w:proofErr w:type="spellEnd"/>
-      <w:r>
-        <w:t xml:space="preserve">. </w:t>
+        <w:t xml:space="preserve"> dans Eclipse, mais il suffit d’utiliser le script deploy.sh pour mettre tous les fichiers des plugins dans le dossier myplugins/repository. </w:t>
       </w:r>
       <w:r>
         <w:t>Un script faisant l’inverse existe et s’appelle undeploy.sh</w:t>
@@ -145,73 +65,51 @@
       <w:r>
         <w:t>« </w:t>
       </w:r>
-      <w:proofErr w:type="spellStart"/>
+      <w:r>
+        <w:t>mvn clean package</w:t>
+      </w:r>
+      <w:r>
+        <w:t> »</w:t>
+      </w:r>
+      <w:r>
+        <w:t xml:space="preserve">, suivi d’un </w:t>
+      </w:r>
+      <w:r>
+        <w:t>« </w:t>
+      </w:r>
       <w:r>
         <w:t>mvn</w:t>
       </w:r>
-      <w:proofErr w:type="spellEnd"/>
-      <w:r>
-        <w:t xml:space="preserve"> clean package</w:t>
+      <w:r>
+        <w:t xml:space="preserve"> exec:exec ».</w:t>
+      </w:r>
+    </w:p>
+    <w:p>
+      <w:r>
+        <w:t>La commande d’</w:t>
+      </w:r>
+      <w:r>
+        <w:t>exécution peut prendre un</w:t>
+      </w:r>
+      <w:r>
+        <w:t xml:space="preserve"> argument</w:t>
+      </w:r>
+      <w:r>
+        <w:t xml:space="preserve"> pour lancer un scénario d’utilisation, en utilisant l’argument </w:t>
+      </w:r>
+      <w:r>
+        <w:t>« </w:t>
+      </w:r>
+      <w:r>
+        <w:t>–DscenarioTest</w:t>
+      </w:r>
+      <w:r>
+        <w:t>=</w:t>
       </w:r>
       <w:r>
         <w:t> »</w:t>
       </w:r>
       <w:r>
-        <w:t xml:space="preserve">, suivi d’un </w:t>
-      </w:r>
-      <w:r>
-        <w:t>« </w:t>
-      </w:r>
-      <w:proofErr w:type="spellStart"/>
-      <w:r>
-        <w:t>mvn</w:t>
-      </w:r>
-      <w:proofErr w:type="spellEnd"/>
-      <w:r>
-        <w:t xml:space="preserve"> </w:t>
-      </w:r>
-      <w:proofErr w:type="spellStart"/>
-      <w:proofErr w:type="gramStart"/>
-      <w:r>
-        <w:t>exec:exec</w:t>
-      </w:r>
-      <w:proofErr w:type="spellEnd"/>
-      <w:proofErr w:type="gramEnd"/>
-      <w:r>
-        <w:t> ».</w:t>
-      </w:r>
-    </w:p>
-    <w:p>
-      <w:r>
-        <w:t>La commande d’</w:t>
-      </w:r>
-      <w:r>
-        <w:t>exécution peut prendre un</w:t>
-      </w:r>
-      <w:r>
-        <w:t xml:space="preserve"> argument</w:t>
-      </w:r>
-      <w:r>
-        <w:t xml:space="preserve"> pour lancer un scénario d’utilisation, en utilisant l’argument </w:t>
-      </w:r>
-      <w:r>
-        <w:t>« </w:t>
-      </w:r>
-      <w:r>
-        <w:t>–</w:t>
-      </w:r>
-      <w:proofErr w:type="spellStart"/>
-      <w:r>
-        <w:t>DscenarioTest</w:t>
-      </w:r>
-      <w:proofErr w:type="spellEnd"/>
-      <w:r>
-        <w:t>=</w:t>
-      </w:r>
-      <w:r>
-        <w:t> »</w:t>
-      </w:r>
-      <w:r>
         <w:t xml:space="preserve"> suivi d’un chiffre.</w:t>
       </w:r>
     </w:p>
@@ -240,15 +138,7 @@
         <w:pStyle w:val="Titre3"/>
       </w:pPr>
       <w:r>
-        <w:t xml:space="preserve">Changement dans le package </w:t>
-      </w:r>
-      <w:proofErr w:type="spellStart"/>
-      <w:r>
-        <w:t>creatures</w:t>
-      </w:r>
-      <w:proofErr w:type="spellEnd"/>
-      <w:r>
-        <w:t> :</w:t>
+        <w:t>Changement dans le package creatures :</w:t>
       </w:r>
     </w:p>
     <w:p/>
@@ -267,31 +157,7 @@
     </w:p>
     <w:p>
       <w:r>
-        <w:t xml:space="preserve">L’utilisation d’un patron de conception </w:t>
-      </w:r>
-      <w:proofErr w:type="spellStart"/>
-      <w:r>
-        <w:t>Strategy</w:t>
-      </w:r>
-      <w:proofErr w:type="spellEnd"/>
-      <w:r>
-        <w:t xml:space="preserve"> nous a semblé le plus propice, car en donnant la créature en argument on peut faire tous les calculs nécessaires soit au déplacement, soit au comportement. Ainsi maintenant une créature prend à sa création une stratégie de déplacement et une de comportement (toutes les créatures partagent la même) et c’est l’appel à la fonction </w:t>
-      </w:r>
-      <w:proofErr w:type="spellStart"/>
-      <w:r>
-        <w:t>setNextDirectionAndSpeed</w:t>
-      </w:r>
-      <w:proofErr w:type="spellEnd"/>
-      <w:r>
-        <w:t xml:space="preserve"> ou </w:t>
-      </w:r>
-      <w:proofErr w:type="spellStart"/>
-      <w:r>
-        <w:t>setNextPosition</w:t>
-      </w:r>
-      <w:proofErr w:type="spellEnd"/>
-      <w:r>
-        <w:t xml:space="preserve"> qui fera les changements sur la créature.</w:t>
+        <w:t>L’utilisation d’un patron de conception Strategy nous a semblé le plus propice, car en donnant la créature en argument on peut faire tous les calculs nécessaires soit au déplacement, soit au comportement. Ainsi maintenant une créature prend à sa création une stratégie de déplacement et une de comportement (toutes les créatures partagent la même) et c’est l’appel à la fonction setNextDirectionAndSpeed ou setNextPosition qui fera les changements sur la créature.</w:t>
       </w:r>
       <w:r>
         <w:t xml:space="preserve"> La </w:t>
@@ -300,36 +166,12 @@
         <w:t>méthode</w:t>
       </w:r>
       <w:r>
-        <w:t xml:space="preserve"> </w:t>
-      </w:r>
-      <w:proofErr w:type="spellStart"/>
-      <w:r>
-        <w:t>setNextDirectionAndSpeed</w:t>
-      </w:r>
-      <w:proofErr w:type="spellEnd"/>
-      <w:r>
-        <w:t xml:space="preserve"> appelle la fonction move (qui appelle elle-même le </w:t>
-      </w:r>
-      <w:proofErr w:type="spellStart"/>
-      <w:r>
-        <w:t>setNextPosition</w:t>
-      </w:r>
-      <w:proofErr w:type="spellEnd"/>
-      <w:r>
-        <w:t xml:space="preserve"> de la stratégie de déplacement) afin de laisser le choix au comportement de se déplacer ou non (sans passer par une vitesse nulle ou d’autre options plus contraignantes).</w:t>
-      </w:r>
-    </w:p>
-    <w:p>
-      <w:r>
-        <w:t xml:space="preserve">Nous avons choisi le patron de conception </w:t>
-      </w:r>
-      <w:proofErr w:type="spellStart"/>
-      <w:r>
-        <w:t>Strategy</w:t>
-      </w:r>
-      <w:proofErr w:type="spellEnd"/>
-      <w:r>
-        <w:t xml:space="preserve"> car elle répond bien à l’intention que nous avions qui été que les comportements, mouvements soit interchangeable pour une créature et qu’ils appartiennent tous à une même classe.</w:t>
+        <w:t xml:space="preserve"> setNextDirectionAndSpeed appelle la fonction move (qui appelle elle-même le setNextPosition de la stratégie de déplacement) afin de laisser le choix au comportement de se déplacer ou non (sans passer par une vitesse nulle ou d’autre options plus contraignantes).</w:t>
+      </w:r>
+    </w:p>
+    <w:p>
+      <w:r>
+        <w:t>Nous avons choisi le patron de conception Strategy car elle répond bien à l’intention que nous avions qui été que les comportements, mouvements soit interchangeable pour une créature et qu’ils appartiennent tous à une même classe.</w:t>
       </w:r>
     </w:p>
     <w:p/>
@@ -338,36 +180,12 @@
         <w:pStyle w:val="Titre4"/>
       </w:pPr>
       <w:r>
-        <w:t xml:space="preserve">-Comportement et </w:t>
-      </w:r>
-      <w:proofErr w:type="spellStart"/>
-      <w:r>
-        <w:t>deplacement</w:t>
-      </w:r>
-      <w:proofErr w:type="spellEnd"/>
-      <w:r>
-        <w:t xml:space="preserve"> sont des plugins :</w:t>
-      </w:r>
-    </w:p>
-    <w:p>
-      <w:r>
-        <w:t xml:space="preserve">Comme les comportements et les déplacements sont des plugins, ils seront manipulés par leurs interfaces respective </w:t>
-      </w:r>
-      <w:proofErr w:type="spellStart"/>
-      <w:r>
-        <w:t>IStrategyBehavior</w:t>
-      </w:r>
-      <w:proofErr w:type="spellEnd"/>
-      <w:r>
-        <w:t xml:space="preserve"> et </w:t>
-      </w:r>
-      <w:proofErr w:type="spellStart"/>
-      <w:r>
-        <w:t>IStrategieMovement</w:t>
-      </w:r>
-      <w:proofErr w:type="spellEnd"/>
-      <w:r>
-        <w:t>.</w:t>
+        <w:t>-Comportement et deplacement sont des plugins :</w:t>
+      </w:r>
+    </w:p>
+    <w:p>
+      <w:r>
+        <w:t>Comme les comportements et les déplacements sont des plugins, ils seront manipulés par leurs interfaces respective IStrategyBehavior et IStrategieMovement.</w:t>
       </w:r>
     </w:p>
     <w:p/>
@@ -376,57 +194,57 @@
         <w:pStyle w:val="Titre4"/>
       </w:pPr>
       <w:r>
-        <w:t xml:space="preserve">-Ajout d’une classe </w:t>
-      </w:r>
-      <w:proofErr w:type="spellStart"/>
-      <w:r>
-        <w:t>EnergySource</w:t>
-      </w:r>
-      <w:proofErr w:type="spellEnd"/>
+        <w:t xml:space="preserve">-Ajout d’une classe EnergySource : </w:t>
+      </w:r>
+    </w:p>
+    <w:p>
+      <w:r>
+        <w:t xml:space="preserve">Cette classe </w:t>
+      </w:r>
+      <w:r>
+        <w:t>représente</w:t>
+      </w:r>
+      <w:r>
+        <w:t xml:space="preserve"> les </w:t>
+      </w:r>
+      <w:r>
+        <w:t>points</w:t>
+      </w:r>
+      <w:r>
+        <w:t xml:space="preserve"> d’énergie qui vont redonner de la vie au cr</w:t>
+      </w:r>
+      <w:r>
+        <w:t>é</w:t>
+      </w:r>
+      <w:r>
+        <w:t xml:space="preserve">atures quand elle passe dessus. </w:t>
+      </w:r>
+      <w:r>
+        <w:t>EnergySource implémente l’interface IDrawable et c’est au créatures de se redonner des points de vie (en regardant si elles sont bien sur un points d’énergie).</w:t>
+      </w:r>
+    </w:p>
+    <w:p/>
+    <w:p>
+      <w:pPr>
+        <w:pStyle w:val="Titre4"/>
+      </w:pPr>
+      <w:r>
+        <w:t xml:space="preserve">-Ajout </w:t>
+      </w:r>
+      <w:r>
+        <w:t>du système de vie</w:t>
+      </w:r>
       <w:r>
         <w:t xml:space="preserve"> : </w:t>
       </w:r>
     </w:p>
     <w:p>
       <w:r>
-        <w:t xml:space="preserve">Cette classe </w:t>
-      </w:r>
-      <w:r>
-        <w:t>représente</w:t>
-      </w:r>
-      <w:r>
-        <w:t xml:space="preserve"> les </w:t>
-      </w:r>
-      <w:r>
-        <w:t>points</w:t>
-      </w:r>
-      <w:r>
-        <w:t xml:space="preserve"> d’énergie qui vont redonner de la vie au cr</w:t>
-      </w:r>
-      <w:r>
-        <w:t>é</w:t>
-      </w:r>
-      <w:r>
-        <w:t xml:space="preserve">atures quand elle passe dessus. </w:t>
-      </w:r>
-      <w:proofErr w:type="spellStart"/>
-      <w:r>
-        <w:t>EnergySource</w:t>
-      </w:r>
-      <w:proofErr w:type="spellEnd"/>
-      <w:r>
-        <w:t xml:space="preserve"> implémente l’interface </w:t>
-      </w:r>
-      <w:proofErr w:type="spellStart"/>
-      <w:r>
-        <w:t>IDrawable</w:t>
-      </w:r>
-      <w:proofErr w:type="spellEnd"/>
-      <w:r>
-        <w:t xml:space="preserve"> et c’est au créatures de se redonner des points de vie (en regardant si elles sont bien sur un points d’énergie).</w:t>
-      </w:r>
-    </w:p>
-    <w:p/>
+        <w:t>Le système de gestion de vie se fait directement dans ComposableCreature. La vie de la créature est représentée graphiquement par son FOV. Lorsqu’une créature passe sur un point d’énergie elle gagne un certain nombre de point de vie défini statiquement. Si la vie d’une créature est nulle, celle-ci meurt et on l’enlève de la simulation. Si une créature reste trop longtemps sur un point d’energie, elle brule et cet effet est graphiquement représenté par une image de flamme.</w:t>
+      </w:r>
+      <w:bookmarkStart w:id="0" w:name="_GoBack"/>
+      <w:bookmarkEnd w:id="0"/>
+    </w:p>
     <w:p>
       <w:pPr>
         <w:pStyle w:val="Titre4"/>
@@ -435,104 +253,45 @@
         <w:rPr>
           <w:rStyle w:val="Titre4Car"/>
         </w:rPr>
-        <w:t>-</w:t>
-      </w:r>
-      <w:proofErr w:type="spellStart"/>
-      <w:r>
-        <w:rPr>
-          <w:rStyle w:val="Titre4Car"/>
-        </w:rPr>
-        <w:t>Suppresion</w:t>
-      </w:r>
-      <w:proofErr w:type="spellEnd"/>
-      <w:r>
-        <w:rPr>
-          <w:rStyle w:val="Titre4Car"/>
-        </w:rPr>
-        <w:t xml:space="preserve"> des </w:t>
-      </w:r>
-      <w:proofErr w:type="spellStart"/>
-      <w:r>
-        <w:rPr>
-          <w:rStyle w:val="Titre4Car"/>
-        </w:rPr>
-        <w:t>SmartCreature</w:t>
-      </w:r>
-      <w:proofErr w:type="spellEnd"/>
-      <w:r>
-        <w:rPr>
-          <w:rStyle w:val="Titre4Car"/>
-        </w:rPr>
-        <w:t xml:space="preserve">, </w:t>
-      </w:r>
-      <w:proofErr w:type="spellStart"/>
-      <w:r>
-        <w:rPr>
-          <w:rStyle w:val="Titre4Car"/>
-        </w:rPr>
-        <w:t>BouncingCreature</w:t>
-      </w:r>
-      <w:proofErr w:type="spellEnd"/>
-      <w:r>
-        <w:rPr>
-          <w:rStyle w:val="Titre4Car"/>
-        </w:rPr>
-        <w:t xml:space="preserve"> et de l’</w:t>
-      </w:r>
-      <w:proofErr w:type="spellStart"/>
-      <w:r>
-        <w:rPr>
-          <w:rStyle w:val="Titre4Car"/>
-        </w:rPr>
-        <w:t>AbstractCreature</w:t>
-      </w:r>
-      <w:proofErr w:type="spellEnd"/>
-      <w:r>
-        <w:rPr>
-          <w:rStyle w:val="Titre4Car"/>
-        </w:rPr>
-        <w:t> :</w:t>
-      </w:r>
-    </w:p>
-    <w:p>
-      <w:r>
-        <w:t xml:space="preserve"> Maintenant que les créatures prennent des stratégies qui définissent leur comportement et déplacement, une seule classe de créature est suffisante (nommé </w:t>
-      </w:r>
-      <w:proofErr w:type="spellStart"/>
-      <w:r>
-        <w:t>ComposableCreature</w:t>
-      </w:r>
-      <w:proofErr w:type="spellEnd"/>
-      <w:r>
-        <w:t>). L’</w:t>
-      </w:r>
-      <w:proofErr w:type="spellStart"/>
-      <w:r>
-        <w:t>AbstractCreature</w:t>
-      </w:r>
-      <w:proofErr w:type="spellEnd"/>
-      <w:r>
-        <w:t xml:space="preserve"> n’est plus nécessaire et tous les appels dans la plupart des fonctions qui utilisé l’interface </w:t>
-      </w:r>
-      <w:proofErr w:type="spellStart"/>
-      <w:r>
-        <w:t>ICreature</w:t>
-      </w:r>
-      <w:proofErr w:type="spellEnd"/>
-      <w:r>
-        <w:t xml:space="preserve"> car les créatures étaient des p</w:t>
+        <w:t>-Suppresion des SmartCreature, BouncingCreature et de l’AbstractCreature :</w:t>
+      </w:r>
+    </w:p>
+    <w:p>
+      <w:r>
+        <w:t xml:space="preserve"> Maintenant que les créatures prennent des stratégies qui définissent leur comportement et déplacement, une seule classe de créature est suffisante (nommé ComposableCreature). L’AbstractCreature n’est plus nécessaire et tous les appels dans la plupart des fonctions qui utilisé l’interface ICreature car les créatures étaient des p</w:t>
       </w:r>
       <w:r>
         <w:t>lugins s</w:t>
       </w:r>
       <w:r>
-        <w:t xml:space="preserve">ont remplacé par </w:t>
-      </w:r>
-      <w:proofErr w:type="spellStart"/>
-      <w:r>
-        <w:t>CreatureComposable</w:t>
-      </w:r>
-      <w:proofErr w:type="spellEnd"/>
+        <w:t>ont remplacé par CreatureComposable.</w:t>
+      </w:r>
+    </w:p>
+    <w:p/>
+    <w:p>
+      <w:pPr>
+        <w:pStyle w:val="Titre4"/>
+      </w:pPr>
+      <w:r>
+        <w:t>-ComposableCreature :</w:t>
+      </w:r>
+    </w:p>
+    <w:p>
+      <w:r>
+        <w:t>La classe ComposableCreature prend toutes les methodes de AbstractCreature et en rajoute quelque unes, des fonctions et paramètres pour gérer les gains et perte de vie</w:t>
+      </w:r>
+      <w:r>
+        <w:t>, une fonction act()</w:t>
+      </w:r>
+      <w:r>
+        <w:t xml:space="preserve"> qui appelle le setNextDirectionAndSpeed de la stratégie de comportement ainsi que l</w:t>
+      </w:r>
+      <w:r>
+        <w:t>a fonction gainOrLoseHealth()</w:t>
+      </w:r>
+      <w:r>
+        <w:t xml:space="preserve"> et une fonction move() qui appelle le setNextDirection</w:t>
+      </w:r>
       <w:r>
         <w:t>.</w:t>
       </w:r>
@@ -543,110 +302,7 @@
         <w:pStyle w:val="Titre4"/>
       </w:pPr>
       <w:r>
-        <w:t>-</w:t>
-      </w:r>
-      <w:proofErr w:type="spellStart"/>
-      <w:r>
-        <w:t>ComposableCreature</w:t>
-      </w:r>
-      <w:proofErr w:type="spellEnd"/>
-      <w:r>
-        <w:t> :</w:t>
-      </w:r>
-    </w:p>
-    <w:p>
-      <w:r>
-        <w:t xml:space="preserve">La classe </w:t>
-      </w:r>
-      <w:proofErr w:type="spellStart"/>
-      <w:r>
-        <w:t>ComposableCreature</w:t>
-      </w:r>
-      <w:proofErr w:type="spellEnd"/>
-      <w:r>
-        <w:t xml:space="preserve"> prend toutes les </w:t>
-      </w:r>
-      <w:proofErr w:type="spellStart"/>
-      <w:r>
-        <w:t>methodes</w:t>
-      </w:r>
-      <w:proofErr w:type="spellEnd"/>
-      <w:r>
-        <w:t xml:space="preserve"> de </w:t>
-      </w:r>
-      <w:proofErr w:type="spellStart"/>
-      <w:r>
-        <w:t>AbstractCreature</w:t>
-      </w:r>
-      <w:proofErr w:type="spellEnd"/>
-      <w:r>
-        <w:t xml:space="preserve"> et en rajoute quelque unes, des fonctions et paramètres pour gérer les gains et perte de vie</w:t>
-      </w:r>
-      <w:r>
-        <w:t xml:space="preserve">, une fonction </w:t>
-      </w:r>
-      <w:proofErr w:type="spellStart"/>
-      <w:proofErr w:type="gramStart"/>
-      <w:r>
-        <w:t>act</w:t>
-      </w:r>
-      <w:proofErr w:type="spellEnd"/>
-      <w:r>
-        <w:t>(</w:t>
-      </w:r>
-      <w:proofErr w:type="gramEnd"/>
-      <w:r>
-        <w:t>)</w:t>
-      </w:r>
-      <w:r>
-        <w:t xml:space="preserve"> qui appelle le </w:t>
-      </w:r>
-      <w:proofErr w:type="spellStart"/>
-      <w:r>
-        <w:t>setNextDirectionAndSpeed</w:t>
-      </w:r>
-      <w:proofErr w:type="spellEnd"/>
-      <w:r>
-        <w:t xml:space="preserve"> de la stratégie de comportement ainsi que l</w:t>
-      </w:r>
-      <w:r>
-        <w:t xml:space="preserve">a fonction </w:t>
-      </w:r>
-      <w:proofErr w:type="spellStart"/>
-      <w:r>
-        <w:t>gainOrLoseHealth</w:t>
-      </w:r>
-      <w:proofErr w:type="spellEnd"/>
-      <w:r>
-        <w:t>()</w:t>
-      </w:r>
-      <w:r>
-        <w:t xml:space="preserve"> et une fonction move() qui appelle le </w:t>
-      </w:r>
-      <w:proofErr w:type="spellStart"/>
-      <w:r>
-        <w:t>setNextDirection</w:t>
-      </w:r>
-      <w:proofErr w:type="spellEnd"/>
-      <w:r>
-        <w:t>.</w:t>
-      </w:r>
-    </w:p>
-    <w:p/>
-    <w:p>
-      <w:pPr>
-        <w:pStyle w:val="Titre4"/>
-      </w:pPr>
-      <w:r>
-        <w:t>-</w:t>
-      </w:r>
-      <w:proofErr w:type="spellStart"/>
-      <w:r>
-        <w:t>CompositeBehavior</w:t>
-      </w:r>
-      <w:proofErr w:type="spellEnd"/>
-      <w:r>
-        <w:t> :</w:t>
+        <w:t>-CompositeBehavior :</w:t>
       </w:r>
     </w:p>
     <w:p>
@@ -664,20 +320,7 @@
         <w:pStyle w:val="Titre3"/>
       </w:pPr>
       <w:r>
-        <w:t>Chan</w:t>
-      </w:r>
-      <w:r>
-        <w:t xml:space="preserve">gement dans le package </w:t>
-      </w:r>
-      <w:proofErr w:type="spellStart"/>
-      <w:proofErr w:type="gramStart"/>
-      <w:r>
-        <w:t>plug.creatures</w:t>
-      </w:r>
-      <w:proofErr w:type="spellEnd"/>
-      <w:proofErr w:type="gramEnd"/>
-      <w:r>
-        <w:t> :</w:t>
+        <w:t>Changement dans le package plug.creatures :</w:t>
       </w:r>
     </w:p>
     <w:p/>
@@ -686,15 +329,7 @@
         <w:pStyle w:val="Titre4"/>
       </w:pPr>
       <w:r>
-        <w:t>-</w:t>
-      </w:r>
-      <w:proofErr w:type="spellStart"/>
-      <w:r>
-        <w:t>PluginFactory</w:t>
-      </w:r>
-      <w:proofErr w:type="spellEnd"/>
-      <w:r>
-        <w:t xml:space="preserve"> pour le mouvement et le comportement :</w:t>
+        <w:t>-PluginFactory pour le mouvement et le comportement :</w:t>
       </w:r>
     </w:p>
     <w:p>
@@ -705,15 +340,7 @@
         <w:t>supprimé</w:t>
       </w:r>
       <w:r>
-        <w:t xml:space="preserve"> la </w:t>
-      </w:r>
-      <w:proofErr w:type="spellStart"/>
-      <w:r>
-        <w:t>PluginFactory</w:t>
-      </w:r>
-      <w:proofErr w:type="spellEnd"/>
-      <w:r>
-        <w:t xml:space="preserve"> de</w:t>
+        <w:t xml:space="preserve"> la PluginFactory de</w:t>
       </w:r>
       <w:r>
         <w:t xml:space="preserve"> </w:t>
@@ -722,18 +349,10 @@
         <w:t>créature</w:t>
       </w:r>
       <w:r>
-        <w:t xml:space="preserve"> et nous avons rajouté une </w:t>
-      </w:r>
-      <w:proofErr w:type="spellStart"/>
-      <w:r>
-        <w:t>FactoryPl</w:t>
-      </w:r>
-      <w:r>
-        <w:t>ugin</w:t>
-      </w:r>
-      <w:proofErr w:type="spellEnd"/>
-      <w:r>
-        <w:t xml:space="preserve"> pour le comportement, </w:t>
+        <w:t xml:space="preserve"> et nous avons rajouté une FactoryPl</w:t>
+      </w:r>
+      <w:r>
+        <w:t xml:space="preserve">ugin pour le comportement, </w:t>
       </w:r>
       <w:r>
         <w:t>mouvement,</w:t>
@@ -750,34 +369,8 @@
     </w:p>
     <w:p>
       <w:r>
-        <w:t xml:space="preserve">La </w:t>
-      </w:r>
-      <w:proofErr w:type="spellStart"/>
-      <w:r>
-        <w:t>PluginFactory</w:t>
-      </w:r>
-      <w:proofErr w:type="spellEnd"/>
-      <w:r>
-        <w:t xml:space="preserve"> pour les couleurs et les comportements gardent la même architecture avec l’utilisation des constructeurs dans un </w:t>
-      </w:r>
-      <w:proofErr w:type="spellStart"/>
-      <w:r>
-        <w:t>map</w:t>
-      </w:r>
-      <w:proofErr w:type="spellEnd"/>
-      <w:r>
-        <w:t xml:space="preserve">, alors que pour le mouvement on instancie les stratégies et on les met dans le </w:t>
-      </w:r>
-      <w:proofErr w:type="spellStart"/>
-      <w:r>
-        <w:t>map</w:t>
-      </w:r>
-      <w:proofErr w:type="spellEnd"/>
-      <w:r>
-        <w:t>. On utilise toujours les constructeurs pour les couleurs et les comportements pour faciliter leurs compositions alors que les déplacements sont le moins propice au composition donc on utilise l’instance.</w:t>
-      </w:r>
-      <w:bookmarkStart w:id="0" w:name="_GoBack"/>
-      <w:bookmarkEnd w:id="0"/>
+        <w:t>La PluginFactory pour les couleurs et les comportements gardent la même architecture avec l’utilisation des constructeurs dans un map, alors que pour le mouvement on instancie les stratégies et on les met dans le map. On utilise toujours les constructeurs pour les couleurs et les comportements pour faciliter leurs compositions alors que les déplacements sont le moins propice au composition donc on utilise l’instance.</w:t>
+      </w:r>
     </w:p>
     <w:sectPr>
       <w:pgSz w:w="11906" w:h="16838"/>
@@ -790,7 +383,7 @@
 </file>
 
 <file path=word/styles.xml><?xml version="1.0" encoding="utf-8"?>
-<w:styles xmlns:mc="http://schemas.openxmlformats.org/markup-compatibility/2006" xmlns:r="http://schemas.openxmlformats.org/officeDocument/2006/relationships" xmlns:w="http://schemas.openxmlformats.org/wordprocessingml/2006/main" xmlns:w14="http://schemas.microsoft.com/office/word/2010/wordml" xmlns:w15="http://schemas.microsoft.com/office/word/2012/wordml" xmlns:w16se="http://schemas.microsoft.com/office/word/2015/wordml/symex" mc:Ignorable="w14 w15 w16se">
+<w:styles xmlns:mc="http://schemas.openxmlformats.org/markup-compatibility/2006" xmlns:r="http://schemas.openxmlformats.org/officeDocument/2006/relationships" xmlns:w="http://schemas.openxmlformats.org/wordprocessingml/2006/main" xmlns:w14="http://schemas.microsoft.com/office/word/2010/wordml" xmlns:w15="http://schemas.microsoft.com/office/word/2012/wordml" mc:Ignorable="w14 w15">
   <w:docDefaults>
     <w:rPrDefault>
       <w:rPr>

</xml_diff>